<commit_message>
Documentazione, jpeg domain model, file di esempio
</commit_message>
<xml_diff>
--- a/doc/template-documentazione-progetto.docx
+++ b/doc/template-documentazione-progetto.docx
@@ -1,6 +1,6 @@
 
 <file path=word/document.xml><?xml version="1.0" encoding="utf-8"?>
-<w:document xmlns:wpc="http://schemas.microsoft.com/office/word/2010/wordprocessingCanvas" xmlns:cx="http://schemas.microsoft.com/office/drawing/2014/chartex" xmlns:cx1="http://schemas.microsoft.com/office/drawing/2015/9/8/chartex" xmlns:cx2="http://schemas.microsoft.com/office/drawing/2015/10/21/chartex" xmlns:cx3="http://schemas.microsoft.com/office/drawing/2016/5/9/chartex" xmlns:cx4="http://schemas.microsoft.com/office/drawing/2016/5/10/chartex" xmlns:cx5="http://schemas.microsoft.com/office/drawing/2016/5/11/chartex" xmlns:cx6="http://schemas.microsoft.com/office/drawing/2016/5/12/chartex" xmlns:cx7="http://schemas.microsoft.com/office/drawing/2016/5/13/chartex" xmlns:cx8="http://schemas.microsoft.com/office/drawing/2016/5/14/chartex" xmlns:mc="http://schemas.openxmlformats.org/markup-compatibility/2006" xmlns:aink="http://schemas.microsoft.com/office/drawing/2016/ink" xmlns:am3d="http://schemas.microsoft.com/office/drawing/2017/model3d" xmlns:o="urn:schemas-microsoft-com:office:office" xmlns:oel="http://schemas.microsoft.com/office/2019/extlst" xmlns:r="http://schemas.openxmlformats.org/officeDocument/2006/relationships" xmlns:m="http://schemas.openxmlformats.org/officeDocument/2006/math" xmlns:v="urn:schemas-microsoft-com:vml" xmlns:wp14="http://schemas.microsoft.com/office/word/2010/wordprocessingDrawing" xmlns:wp="http://schemas.openxmlformats.org/drawingml/2006/wordprocessingDrawing" xmlns:w10="urn:schemas-microsoft-com:office:word" xmlns:w="http://schemas.openxmlformats.org/wordprocessingml/2006/main" xmlns:w14="http://schemas.microsoft.com/office/word/2010/wordml" xmlns:w15="http://schemas.microsoft.com/office/word/2012/wordml" xmlns:w16cex="http://schemas.microsoft.com/office/word/2018/wordml/cex" xmlns:w16cid="http://schemas.microsoft.com/office/word/2016/wordml/cid" xmlns:w16="http://schemas.microsoft.com/office/word/2018/wordml" xmlns:w16du="http://schemas.microsoft.com/office/word/2023/wordml/word16du" xmlns:w16sdtdh="http://schemas.microsoft.com/office/word/2020/wordml/sdtdatahash" xmlns:w16se="http://schemas.microsoft.com/office/word/2015/wordml/symex" xmlns:wpg="http://schemas.microsoft.com/office/word/2010/wordprocessingGroup" xmlns:wpi="http://schemas.microsoft.com/office/word/2010/wordprocessingInk" xmlns:wne="http://schemas.microsoft.com/office/word/2006/wordml" xmlns:wps="http://schemas.microsoft.com/office/word/2010/wordprocessingShape" mc:Ignorable="w14 w15 w16se w16cid w16 w16cex w16sdtdh wp14">
+<w:document xmlns:wpc="http://schemas.microsoft.com/office/word/2010/wordprocessingCanvas" xmlns:cx="http://schemas.microsoft.com/office/drawing/2014/chartex" xmlns:cx1="http://schemas.microsoft.com/office/drawing/2015/9/8/chartex" xmlns:cx2="http://schemas.microsoft.com/office/drawing/2015/10/21/chartex" xmlns:cx3="http://schemas.microsoft.com/office/drawing/2016/5/9/chartex" xmlns:cx4="http://schemas.microsoft.com/office/drawing/2016/5/10/chartex" xmlns:cx5="http://schemas.microsoft.com/office/drawing/2016/5/11/chartex" xmlns:cx6="http://schemas.microsoft.com/office/drawing/2016/5/12/chartex" xmlns:cx7="http://schemas.microsoft.com/office/drawing/2016/5/13/chartex" xmlns:cx8="http://schemas.microsoft.com/office/drawing/2016/5/14/chartex" xmlns:mc="http://schemas.openxmlformats.org/markup-compatibility/2006" xmlns:aink="http://schemas.microsoft.com/office/drawing/2016/ink" xmlns:am3d="http://schemas.microsoft.com/office/drawing/2017/model3d" xmlns:o="urn:schemas-microsoft-com:office:office" xmlns:oel="http://schemas.microsoft.com/office/2019/extlst" xmlns:r="http://schemas.openxmlformats.org/officeDocument/2006/relationships" xmlns:m="http://schemas.openxmlformats.org/officeDocument/2006/math" xmlns:v="urn:schemas-microsoft-com:vml" xmlns:wp14="http://schemas.microsoft.com/office/word/2010/wordprocessingDrawing" xmlns:wp="http://schemas.openxmlformats.org/drawingml/2006/wordprocessingDrawing" xmlns:w10="urn:schemas-microsoft-com:office:word" xmlns:w="http://schemas.openxmlformats.org/wordprocessingml/2006/main" xmlns:w14="http://schemas.microsoft.com/office/word/2010/wordml" xmlns:w15="http://schemas.microsoft.com/office/word/2012/wordml" xmlns:w16cex="http://schemas.microsoft.com/office/word/2018/wordml/cex" xmlns:w16cid="http://schemas.microsoft.com/office/word/2016/wordml/cid" xmlns:w16="http://schemas.microsoft.com/office/word/2018/wordml" xmlns:w16sdtdh="http://schemas.microsoft.com/office/word/2020/wordml/sdtdatahash" xmlns:w16se="http://schemas.microsoft.com/office/word/2015/wordml/symex" xmlns:wpg="http://schemas.microsoft.com/office/word/2010/wordprocessingGroup" xmlns:wpi="http://schemas.microsoft.com/office/word/2010/wordprocessingInk" xmlns:wne="http://schemas.microsoft.com/office/word/2006/wordml" xmlns:wps="http://schemas.microsoft.com/office/word/2010/wordprocessingShape" mc:Ignorable="w14 w15 w16se w16cid w16 w16cex w16sdtdh wp14">
   <w:body>
     <w:sdt>
       <w:sdtPr>
@@ -277,7 +277,7 @@
               </mc:Choice>
               <mc:Fallback>
                 <w:pict>
-                  <v:line w14:anchorId="313C34B2" id="Connettore diritto 42" o:spid="_x0000_s1026" style="position:absolute;z-index:251655680;visibility:visible;mso-wrap-style:square;mso-width-percent:0;mso-wrap-distance-left:9pt;mso-wrap-distance-top:0;mso-wrap-distance-right:9pt;mso-wrap-distance-bottom:0;mso-position-horizontal:absolute;mso-position-horizontal-relative:text;mso-position-vertical:absolute;mso-position-vertical-relative:text;mso-width-percent:0;mso-width-relative:margin" from=".15pt,.6pt" to="425.55pt,.6pt" o:gfxdata="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" strokecolor="#4472c4 [3204]" strokeweight="1.75pt">
+                  <v:line w14:anchorId="2768ADA1" id="Connettore diritto 42" o:spid="_x0000_s1026" style="position:absolute;z-index:251655680;visibility:visible;mso-wrap-style:square;mso-width-percent:0;mso-wrap-distance-left:9pt;mso-wrap-distance-top:0;mso-wrap-distance-right:9pt;mso-wrap-distance-bottom:0;mso-position-horizontal:absolute;mso-position-horizontal-relative:text;mso-position-vertical:absolute;mso-position-vertical-relative:text;mso-width-percent:0;mso-width-relative:margin" from=".15pt,.6pt" to="425.55pt,.6pt" o:gfxdata="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" strokecolor="#4472c4 [3204]" strokeweight="1.75pt">
                     <v:stroke joinstyle="miter"/>
                   </v:line>
                 </w:pict>
@@ -969,7 +969,7 @@
               </mc:Choice>
               <mc:Fallback>
                 <w:pict>
-                  <v:line w14:anchorId="259A09AD" id="Connettore diritto 43" o:spid="_x0000_s1026" style="position:absolute;z-index:251695616;visibility:visible;mso-wrap-style:square;mso-width-percent:0;mso-wrap-distance-left:9pt;mso-wrap-distance-top:0;mso-wrap-distance-right:9pt;mso-wrap-distance-bottom:0;mso-position-horizontal:absolute;mso-position-horizontal-relative:text;mso-position-vertical:absolute;mso-position-vertical-relative:text;mso-width-percent:0;mso-width-relative:margin" from=".15pt,6.05pt" to="425.55pt,6.05pt" o:gfxdata="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" strokecolor="#4472c4 [3204]" strokeweight="1.5pt">
+                  <v:line w14:anchorId="298062EA" id="Connettore diritto 43" o:spid="_x0000_s1026" style="position:absolute;z-index:251695616;visibility:visible;mso-wrap-style:square;mso-width-percent:0;mso-wrap-distance-left:9pt;mso-wrap-distance-top:0;mso-wrap-distance-right:9pt;mso-wrap-distance-bottom:0;mso-position-horizontal:absolute;mso-position-horizontal-relative:text;mso-position-vertical:absolute;mso-position-vertical-relative:text;mso-width-percent:0;mso-width-relative:margin" from=".15pt,6.05pt" to="425.55pt,6.05pt" o:gfxdata="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" strokecolor="#4472c4 [3204]" strokeweight="1.5pt">
                     <v:stroke joinstyle="miter"/>
                   </v:line>
                 </w:pict>
@@ -1714,13 +1714,13 @@
         <w:rPr>
           <w:rFonts w:cstheme="minorHAnsi"/>
         </w:rPr>
-        <w:t>RIMUOVERE DESCRIZIONE</w:t>
-      </w:r>
-      <w:r>
-        <w:rPr>
-          <w:rFonts w:cstheme="minorHAnsi"/>
-        </w:rPr>
-        <w:t xml:space="preserve"> TESTO SOTTOSTANTE</w:t>
+        <w:t>L’applicazione realizzata implementa il gioco degli scacchi, i membri del gruppo hanno scelto di implementare il gioco attraverso una GUI dedicata in modo da facilitare il giocatore e rendere l’esperienza migliore. Per realizzare la GUI sono stati utilizzati Swing e awt.</w:t>
+      </w:r>
+      <w:r>
+        <w:rPr>
+          <w:rFonts w:cstheme="minorHAnsi"/>
+        </w:rPr>
+        <w:t xml:space="preserve"> Il giocatore per effettuare le varie mosse deve selezionare un pezzo cliccandoci sopra con il tasto sinistro del mouse e con un nuovo clic si va a selezionare la casella in cui si vuole spostare il pezzo.</w:t>
       </w:r>
     </w:p>
     <w:p>
@@ -1733,43 +1733,20 @@
         <w:rPr>
           <w:rFonts w:cstheme="minorHAnsi"/>
         </w:rPr>
-        <w:t xml:space="preserve">Fornire una lista </w:t>
-      </w:r>
-      <w:r>
-        <w:rPr>
-          <w:rFonts w:cstheme="minorHAnsi"/>
-        </w:rPr>
-        <w:t xml:space="preserve">completa ed esaustiva </w:t>
-      </w:r>
-      <w:r>
-        <w:rPr>
-          <w:rFonts w:cstheme="minorHAnsi"/>
-        </w:rPr>
-        <w:t xml:space="preserve">dei requisiti </w:t>
-      </w:r>
-      <w:r>
-        <w:rPr>
-          <w:rFonts w:cstheme="minorHAnsi"/>
-        </w:rPr>
-        <w:t xml:space="preserve">funzionali </w:t>
-      </w:r>
-      <w:r>
-        <w:rPr>
-          <w:rFonts w:cstheme="minorHAnsi"/>
-        </w:rPr>
-        <w:t>della vostra app</w:t>
-      </w:r>
-      <w:r>
-        <w:rPr>
-          <w:rFonts w:cstheme="minorHAnsi"/>
-        </w:rPr>
-        <w:t>licazione organizzandoli per tipologie di persone che sono state identificate nel capitolo precedente</w:t>
-      </w:r>
-      <w:r>
-        <w:rPr>
-          <w:rFonts w:cstheme="minorHAnsi"/>
-        </w:rPr>
-        <w:t>.</w:t>
+        <w:t xml:space="preserve">All’avvio dell’applicazione viene impostata una partita giocatore umano contro giocatore umano e l’utente può rapidamente iniziare a giocare. </w:t>
+      </w:r>
+    </w:p>
+    <w:p>
+      <w:pPr>
+        <w:rPr>
+          <w:rFonts w:cstheme="minorHAnsi"/>
+        </w:rPr>
+      </w:pPr>
+      <w:r>
+        <w:rPr>
+          <w:rFonts w:cstheme="minorHAnsi"/>
+        </w:rPr>
+        <w:t xml:space="preserve">L’applicazione presenta una barra dei menù da cui l’utente può andare a selezionare varie funzionalità attraverso i sottomenù a tendina. Di seguito viene presentata una descrizione di tutti i menù e delle loro funzionalità. </w:t>
       </w:r>
     </w:p>
     <w:p>
@@ -1777,23 +1754,21 @@
         <w:pStyle w:val="Paragrafoelenco"/>
         <w:numPr>
           <w:ilvl w:val="0"/>
-          <w:numId w:val="40"/>
+          <w:numId w:val="41"/>
         </w:numPr>
         <w:rPr>
           <w:rFonts w:cstheme="minorHAnsi"/>
-        </w:rPr>
-      </w:pPr>
-      <w:r>
-        <w:rPr>
-          <w:rFonts w:cstheme="minorHAnsi"/>
-        </w:rPr>
-        <w:t>Giocatore</w:t>
-      </w:r>
-      <w:r>
-        <w:rPr>
-          <w:rFonts w:cstheme="minorHAnsi"/>
-        </w:rPr>
-        <w:t>:</w:t>
+          <w:b/>
+          <w:bCs/>
+        </w:rPr>
+      </w:pPr>
+      <w:r>
+        <w:rPr>
+          <w:rFonts w:cstheme="minorHAnsi"/>
+          <w:b/>
+          <w:bCs/>
+        </w:rPr>
+        <w:t>FILE</w:t>
       </w:r>
     </w:p>
     <w:p>
@@ -1801,7 +1776,7 @@
         <w:pStyle w:val="Paragrafoelenco"/>
         <w:numPr>
           <w:ilvl w:val="1"/>
-          <w:numId w:val="40"/>
+          <w:numId w:val="41"/>
         </w:numPr>
         <w:rPr>
           <w:rFonts w:cstheme="minorHAnsi"/>
@@ -1811,7 +1786,19 @@
         <w:rPr>
           <w:rFonts w:cstheme="minorHAnsi"/>
         </w:rPr>
-        <w:t>deve poter scegliere se effettuare una partite con un altro utente oppure contro una CPU</w:t>
+        <w:t>SALVA PARTITA</w:t>
+      </w:r>
+      <w:r>
+        <w:rPr>
+          <w:rFonts w:cstheme="minorHAnsi"/>
+        </w:rPr>
+        <w:t>: Con questa opzione l’utente può decidere, in qualsiasi momento della partita, di salvare il registro mosse effettuate fino a quel punto. Il salvataggio avviene su un file .txt all’interno di una cartella dedicata presente sul progetto chiamata “file”.  I file vengono opportunamente catalogati in sottocartelle create dinamicamente</w:t>
+      </w:r>
+      <w:r>
+        <w:rPr>
+          <w:rFonts w:cstheme="minorHAnsi"/>
+        </w:rPr>
+        <w:t xml:space="preserve"> con la data del giorno di quel salvataggio.</w:t>
       </w:r>
     </w:p>
     <w:p>
@@ -1819,7 +1806,7 @@
         <w:pStyle w:val="Paragrafoelenco"/>
         <w:numPr>
           <w:ilvl w:val="1"/>
-          <w:numId w:val="40"/>
+          <w:numId w:val="41"/>
         </w:numPr>
         <w:rPr>
           <w:rFonts w:cstheme="minorHAnsi"/>
@@ -1829,7 +1816,13 @@
         <w:rPr>
           <w:rFonts w:cstheme="minorHAnsi"/>
         </w:rPr>
-        <w:t>scegliere un colore (Bianco/Nero)</w:t>
+        <w:t>VISUALIZZA SALVATAGGIO</w:t>
+      </w:r>
+      <w:r>
+        <w:rPr>
+          <w:rFonts w:cstheme="minorHAnsi"/>
+        </w:rPr>
+        <w:t>: Questa funzionalità serve per andare a selezionare un file salvato, attraverso una finestra di dialogo opportuna. Il file selezionato viene stampato su console.</w:t>
       </w:r>
     </w:p>
     <w:p>
@@ -1837,7 +1830,7 @@
         <w:pStyle w:val="Paragrafoelenco"/>
         <w:numPr>
           <w:ilvl w:val="1"/>
-          <w:numId w:val="40"/>
+          <w:numId w:val="41"/>
         </w:numPr>
         <w:rPr>
           <w:rFonts w:cstheme="minorHAnsi"/>
@@ -1847,7 +1840,13 @@
         <w:rPr>
           <w:rFonts w:cstheme="minorHAnsi"/>
         </w:rPr>
-        <w:t>sapere quando si trova sotto scacco/scacco matto/in stallo</w:t>
+        <w:t>ESCI</w:t>
+      </w:r>
+      <w:r>
+        <w:rPr>
+          <w:rFonts w:cstheme="minorHAnsi"/>
+        </w:rPr>
+        <w:t>: Permette la chiusura dell’applicazione in qualsiasi momento. È un modo alternativo di chiudere l’applicazione oltre alla classica X della finestra.</w:t>
       </w:r>
     </w:p>
     <w:p>
@@ -1855,17 +1854,147 @@
         <w:pStyle w:val="Paragrafoelenco"/>
         <w:numPr>
           <w:ilvl w:val="0"/>
-          <w:numId w:val="40"/>
+          <w:numId w:val="41"/>
         </w:numPr>
         <w:rPr>
           <w:rFonts w:cstheme="minorHAnsi"/>
-        </w:rPr>
-      </w:pPr>
-      <w:r>
-        <w:rPr>
-          <w:rFonts w:cstheme="minorHAnsi"/>
-        </w:rPr>
-        <w:t>CPU (può fare qualsiasi cosa che può fare il giocatore tranne la scelta del colore dato che avrà il colore opposto del giocatore nel caso di una partita tra Giocatore - CPU)</w:t>
+          <w:b/>
+          <w:bCs/>
+        </w:rPr>
+      </w:pPr>
+      <w:r>
+        <w:rPr>
+          <w:rFonts w:cstheme="minorHAnsi"/>
+          <w:b/>
+          <w:bCs/>
+        </w:rPr>
+        <w:t>ORDINA FILE</w:t>
+      </w:r>
+    </w:p>
+    <w:p>
+      <w:pPr>
+        <w:pStyle w:val="Paragrafoelenco"/>
+        <w:numPr>
+          <w:ilvl w:val="1"/>
+          <w:numId w:val="41"/>
+        </w:numPr>
+        <w:rPr>
+          <w:rFonts w:cstheme="minorHAnsi"/>
+        </w:rPr>
+      </w:pPr>
+      <w:r>
+        <w:rPr>
+          <w:rFonts w:cstheme="minorHAnsi"/>
+        </w:rPr>
+        <w:t>ORDINAMENTO PEZZI PRESI</w:t>
+      </w:r>
+      <w:r>
+        <w:rPr>
+          <w:rFonts w:cstheme="minorHAnsi"/>
+        </w:rPr>
+        <w:t>: Permette di visualizzare</w:t>
+      </w:r>
+      <w:r>
+        <w:rPr>
+          <w:rFonts w:cstheme="minorHAnsi"/>
+        </w:rPr>
+        <w:t xml:space="preserve"> su console</w:t>
+      </w:r>
+      <w:r>
+        <w:rPr>
+          <w:rFonts w:cstheme="minorHAnsi"/>
+        </w:rPr>
+        <w:t xml:space="preserve"> una lista di file salvati ordinati, in ordine crescente, per i pezzi mangiati durante una partita. L’ordinamento avviene </w:t>
+      </w:r>
+      <w:r>
+        <w:rPr>
+          <w:rFonts w:cstheme="minorHAnsi"/>
+        </w:rPr>
+        <w:t>attraverso</w:t>
+      </w:r>
+      <w:r>
+        <w:rPr>
+          <w:rFonts w:cstheme="minorHAnsi"/>
+        </w:rPr>
+        <w:t xml:space="preserve"> una lettura delle informazioni salvate su</w:t>
+      </w:r>
+      <w:r>
+        <w:rPr>
+          <w:rFonts w:cstheme="minorHAnsi"/>
+        </w:rPr>
+        <w:t>i file.</w:t>
+      </w:r>
+      <w:r>
+        <w:rPr>
+          <w:rFonts w:cstheme="minorHAnsi"/>
+        </w:rPr>
+        <w:t xml:space="preserve"> </w:t>
+      </w:r>
+    </w:p>
+    <w:p>
+      <w:pPr>
+        <w:pStyle w:val="Paragrafoelenco"/>
+        <w:numPr>
+          <w:ilvl w:val="1"/>
+          <w:numId w:val="41"/>
+        </w:numPr>
+        <w:rPr>
+          <w:rFonts w:cstheme="minorHAnsi"/>
+        </w:rPr>
+      </w:pPr>
+      <w:r>
+        <w:rPr>
+          <w:rFonts w:cstheme="minorHAnsi"/>
+        </w:rPr>
+        <w:t>ORDINAMENTO MOSSE EFFETTUATE</w:t>
+      </w:r>
+      <w:r>
+        <w:rPr>
+          <w:rFonts w:cstheme="minorHAnsi"/>
+        </w:rPr>
+        <w:t xml:space="preserve">: </w:t>
+      </w:r>
+      <w:r>
+        <w:rPr>
+          <w:rFonts w:cstheme="minorHAnsi"/>
+        </w:rPr>
+        <w:t xml:space="preserve">Permette di visualizzare </w:t>
+      </w:r>
+      <w:r>
+        <w:rPr>
+          <w:rFonts w:cstheme="minorHAnsi"/>
+        </w:rPr>
+        <w:t xml:space="preserve">su console </w:t>
+      </w:r>
+      <w:r>
+        <w:rPr>
+          <w:rFonts w:cstheme="minorHAnsi"/>
+        </w:rPr>
+        <w:t xml:space="preserve">una lista di file salvati ordinati, in ordine </w:t>
+      </w:r>
+      <w:r>
+        <w:rPr>
+          <w:rFonts w:cstheme="minorHAnsi"/>
+        </w:rPr>
+        <w:t>decrescente</w:t>
+      </w:r>
+      <w:r>
+        <w:rPr>
+          <w:rFonts w:cstheme="minorHAnsi"/>
+        </w:rPr>
+        <w:t xml:space="preserve">, per </w:t>
+      </w:r>
+      <w:r>
+        <w:rPr>
+          <w:rFonts w:cstheme="minorHAnsi"/>
+        </w:rPr>
+        <w:t>il numero di mosse effettuate</w:t>
+      </w:r>
+      <w:r>
+        <w:rPr>
+          <w:rFonts w:cstheme="minorHAnsi"/>
+        </w:rPr>
+        <w:t xml:space="preserve"> durante una partita. L’ordinamento avviene attraverso una lettura delle informazioni salvate sui file.</w:t>
       </w:r>
     </w:p>
     <w:p>
@@ -1873,35 +2002,63 @@
         <w:pStyle w:val="Paragrafoelenco"/>
         <w:numPr>
           <w:ilvl w:val="0"/>
-          <w:numId w:val="40"/>
+          <w:numId w:val="41"/>
         </w:numPr>
         <w:rPr>
           <w:rFonts w:cstheme="minorHAnsi"/>
-        </w:rPr>
-      </w:pPr>
-      <w:r>
-        <w:rPr>
-          <w:rFonts w:cstheme="minorHAnsi"/>
-        </w:rPr>
-        <w:t>l’utente deve essere in grado di poter interrompere la partita in qualsiasi momento tramite l’opzione SALVA PARTITA</w:t>
-      </w:r>
-      <w:r>
-        <w:rPr>
-          <w:rFonts w:cstheme="minorHAnsi"/>
-        </w:rPr>
-        <w:t>,</w:t>
-      </w:r>
-      <w:r>
-        <w:rPr>
-          <w:rFonts w:cstheme="minorHAnsi"/>
-        </w:rPr>
-        <w:t xml:space="preserve"> che </w:t>
-      </w:r>
-      <w:r>
-        <w:rPr>
-          <w:rFonts w:cstheme="minorHAnsi"/>
-        </w:rPr>
-        <w:t>salverà lo stato degli attuali pezzi sulla scacchiera, e successivamente essere in grado di riprendere a giocare</w:t>
+          <w:b/>
+          <w:bCs/>
+        </w:rPr>
+      </w:pPr>
+      <w:r>
+        <w:rPr>
+          <w:rFonts w:cstheme="minorHAnsi"/>
+          <w:b/>
+          <w:bCs/>
+        </w:rPr>
+        <w:t>PREFERENZE</w:t>
+      </w:r>
+    </w:p>
+    <w:p>
+      <w:pPr>
+        <w:pStyle w:val="Paragrafoelenco"/>
+        <w:numPr>
+          <w:ilvl w:val="1"/>
+          <w:numId w:val="41"/>
+        </w:numPr>
+        <w:rPr>
+          <w:rFonts w:cstheme="minorHAnsi"/>
+        </w:rPr>
+      </w:pPr>
+      <w:r>
+        <w:rPr>
+          <w:rFonts w:cstheme="minorHAnsi"/>
+        </w:rPr>
+        <w:t>CAPOVOLGERE SCACCHIERA</w:t>
+      </w:r>
+      <w:r>
+        <w:rPr>
+          <w:rFonts w:cstheme="minorHAnsi"/>
+        </w:rPr>
+        <w:t>: Consente di capovolgere a livello grafico la scacchiera, visualizzando a fondo scacchiera i pezzi neri.</w:t>
+      </w:r>
+    </w:p>
+    <w:p>
+      <w:pPr>
+        <w:pStyle w:val="Paragrafoelenco"/>
+        <w:numPr>
+          <w:ilvl w:val="1"/>
+          <w:numId w:val="41"/>
+        </w:numPr>
+        <w:rPr>
+          <w:rFonts w:cstheme="minorHAnsi"/>
+        </w:rPr>
+      </w:pPr>
+      <w:r>
+        <w:rPr>
+          <w:rFonts w:cstheme="minorHAnsi"/>
+        </w:rPr>
+        <w:t>EVIDENZIA MOSSA LEGALE: Attraverso una check-box è possibile il selezionamento di questa funzionalità che va ad aiutare l’utente durante la partita in quanto, selezionando un pezzo ne mostra le possibili mosse.</w:t>
       </w:r>
     </w:p>
     <w:p>
@@ -1909,18 +2066,222 @@
         <w:pStyle w:val="Paragrafoelenco"/>
         <w:numPr>
           <w:ilvl w:val="0"/>
-          <w:numId w:val="40"/>
+          <w:numId w:val="41"/>
         </w:numPr>
         <w:rPr>
           <w:rFonts w:cstheme="minorHAnsi"/>
-        </w:rPr>
-      </w:pPr>
-      <w:r>
-        <w:rPr>
-          <w:rFonts w:cstheme="minorHAnsi"/>
-        </w:rPr>
-        <w:t>poter visualizzare le partite salvate in base al numero di pezzi sulla scacchiera, caselle libere oppure numero di mosse totali fatte nella partita</w:t>
-      </w:r>
+          <w:b/>
+          <w:bCs/>
+        </w:rPr>
+      </w:pPr>
+      <w:r>
+        <w:rPr>
+          <w:rFonts w:cstheme="minorHAnsi"/>
+          <w:b/>
+          <w:bCs/>
+        </w:rPr>
+        <w:t>OPZIONI</w:t>
+      </w:r>
+    </w:p>
+    <w:p>
+      <w:pPr>
+        <w:pStyle w:val="Paragrafoelenco"/>
+        <w:numPr>
+          <w:ilvl w:val="1"/>
+          <w:numId w:val="41"/>
+        </w:numPr>
+        <w:rPr>
+          <w:rFonts w:cstheme="minorHAnsi"/>
+        </w:rPr>
+      </w:pPr>
+      <w:r>
+        <w:rPr>
+          <w:rFonts w:cstheme="minorHAnsi"/>
+        </w:rPr>
+        <w:t>NUOVA PARTITA</w:t>
+      </w:r>
+      <w:r>
+        <w:rPr>
+          <w:rFonts w:cstheme="minorHAnsi"/>
+        </w:rPr>
+        <w:t>: Consente di iniziare una nuova partita senza chiudere l’applicazione.</w:t>
+      </w:r>
+    </w:p>
+    <w:p>
+      <w:pPr>
+        <w:pStyle w:val="Paragrafoelenco"/>
+        <w:numPr>
+          <w:ilvl w:val="1"/>
+          <w:numId w:val="41"/>
+        </w:numPr>
+        <w:rPr>
+          <w:rFonts w:cstheme="minorHAnsi"/>
+        </w:rPr>
+      </w:pPr>
+      <w:r>
+        <w:rPr>
+          <w:rFonts w:cstheme="minorHAnsi"/>
+        </w:rPr>
+        <w:t xml:space="preserve">STATO CORRENTE: </w:t>
+      </w:r>
+      <w:r>
+        <w:rPr>
+          <w:rFonts w:cstheme="minorHAnsi"/>
+        </w:rPr>
+        <w:t>Stampa a console un piccolo report sullo stato attuale della partita.</w:t>
+      </w:r>
+      <w:r>
+        <w:rPr>
+          <w:rFonts w:cstheme="minorHAnsi"/>
+        </w:rPr>
+        <w:t xml:space="preserve"> Precisamente stampa</w:t>
+      </w:r>
+      <w:r>
+        <w:rPr>
+          <w:rFonts w:cstheme="minorHAnsi"/>
+        </w:rPr>
+        <w:t xml:space="preserve"> le seguenti informazioni: pezzi bianchi e pezzi neri presenti sulla scacchiera; le mosse legali disponibili ad ogni giocatore</w:t>
+      </w:r>
+      <w:r>
+        <w:rPr>
+          <w:rFonts w:cstheme="minorHAnsi"/>
+        </w:rPr>
+        <w:t xml:space="preserve">; se è </w:t>
+      </w:r>
+      <w:r>
+        <w:rPr>
+          <w:rFonts w:cstheme="minorHAnsi"/>
+        </w:rPr>
+        <w:lastRenderedPageBreak/>
+        <w:t>presente una situazione di scacco e infine se è presente una situazione di scacco matto.</w:t>
+      </w:r>
+    </w:p>
+    <w:p>
+      <w:pPr>
+        <w:pStyle w:val="Paragrafoelenco"/>
+        <w:numPr>
+          <w:ilvl w:val="1"/>
+          <w:numId w:val="41"/>
+        </w:numPr>
+        <w:rPr>
+          <w:rFonts w:cstheme="minorHAnsi"/>
+        </w:rPr>
+      </w:pPr>
+      <w:r>
+        <w:rPr>
+          <w:rFonts w:cstheme="minorHAnsi"/>
+        </w:rPr>
+        <w:t>RITORNA ALL’ULTIMA MOSSA</w:t>
+      </w:r>
+      <w:r>
+        <w:rPr>
+          <w:rFonts w:cstheme="minorHAnsi"/>
+        </w:rPr>
+        <w:t xml:space="preserve">: Torna indietro di una mossa. </w:t>
+      </w:r>
+    </w:p>
+    <w:p>
+      <w:pPr>
+        <w:pStyle w:val="Paragrafoelenco"/>
+        <w:numPr>
+          <w:ilvl w:val="1"/>
+          <w:numId w:val="41"/>
+        </w:numPr>
+        <w:rPr>
+          <w:rFonts w:cstheme="minorHAnsi"/>
+        </w:rPr>
+      </w:pPr>
+      <w:r>
+        <w:rPr>
+          <w:rFonts w:cstheme="minorHAnsi"/>
+        </w:rPr>
+        <w:t>SETUP GIOCO</w:t>
+      </w:r>
+      <w:r>
+        <w:rPr>
+          <w:rFonts w:cstheme="minorHAnsi"/>
+        </w:rPr>
+        <w:t xml:space="preserve">: Attraverso questa opzione </w:t>
+      </w:r>
+      <w:r>
+        <w:rPr>
+          <w:rFonts w:cstheme="minorHAnsi"/>
+        </w:rPr>
+        <w:t>l’utente può decidere di impostare altre modalità di gioco</w:t>
+      </w:r>
+      <w:r>
+        <w:rPr>
+          <w:rFonts w:cstheme="minorHAnsi"/>
+        </w:rPr>
+        <w:t>:</w:t>
+      </w:r>
+    </w:p>
+    <w:p>
+      <w:pPr>
+        <w:pStyle w:val="Paragrafoelenco"/>
+        <w:numPr>
+          <w:ilvl w:val="2"/>
+          <w:numId w:val="41"/>
+        </w:numPr>
+        <w:rPr>
+          <w:rFonts w:cstheme="minorHAnsi"/>
+        </w:rPr>
+      </w:pPr>
+      <w:r>
+        <w:rPr>
+          <w:rFonts w:cstheme="minorHAnsi"/>
+        </w:rPr>
+        <w:t>L’utente può scegliere il colore dei pezzi con cui vuole giocare.</w:t>
+      </w:r>
+    </w:p>
+    <w:p>
+      <w:pPr>
+        <w:pStyle w:val="Paragrafoelenco"/>
+        <w:numPr>
+          <w:ilvl w:val="2"/>
+          <w:numId w:val="41"/>
+        </w:numPr>
+        <w:rPr>
+          <w:rFonts w:cstheme="minorHAnsi"/>
+        </w:rPr>
+      </w:pPr>
+      <w:r>
+        <w:rPr>
+          <w:rFonts w:cstheme="minorHAnsi"/>
+        </w:rPr>
+        <w:t>L’utente può scegliere se giocare una partita contro un altro utente oppure contro una CPU. Nel caso di utente contro utente si crea una turnazione e i due utenti giocano sulla stessa scacchiera visualizzata.</w:t>
+      </w:r>
+    </w:p>
+    <w:p>
+      <w:pPr>
+        <w:pStyle w:val="Paragrafoelenco"/>
+        <w:numPr>
+          <w:ilvl w:val="2"/>
+          <w:numId w:val="41"/>
+        </w:numPr>
+        <w:rPr>
+          <w:rFonts w:cstheme="minorHAnsi"/>
+        </w:rPr>
+      </w:pPr>
+      <w:r>
+        <w:rPr>
+          <w:rFonts w:cstheme="minorHAnsi"/>
+        </w:rPr>
+        <w:t>L’utente può anche scegliere di impostare una partita dove entrambi i giocatori sono CPU.</w:t>
+      </w:r>
+      <w:r>
+        <w:rPr>
+          <w:rFonts w:cstheme="minorHAnsi"/>
+        </w:rPr>
+        <w:t xml:space="preserve"> </w:t>
+      </w:r>
+    </w:p>
+    <w:p>
+      <w:pPr>
+        <w:rPr>
+          <w:rFonts w:cstheme="minorHAnsi"/>
+        </w:rPr>
+      </w:pPr>
     </w:p>
     <w:p>
       <w:pPr>
@@ -1951,6 +2312,12 @@
           <w:rFonts w:cstheme="minorHAnsi"/>
         </w:rPr>
       </w:pPr>
+      <w:r>
+        <w:rPr>
+          <w:rFonts w:cstheme="minorHAnsi"/>
+        </w:rPr>
+        <w:t>Qui vengono riportate i diagrammi, per una questione grafica sono stati divisi in due diagrammi separati. La seconda immagine rappresenta il diagramma dedicato al package GUI.</w:t>
+      </w:r>
     </w:p>
     <w:p>
       <w:pPr>
@@ -1962,98 +2329,110 @@
         <w:rPr>
           <w:rFonts w:cstheme="minorHAnsi"/>
         </w:rPr>
-        <w:t>RIMUOVERE DESCRIZIONE</w:t>
-      </w:r>
-      <w:r>
-        <w:rPr>
-          <w:rFonts w:cstheme="minorHAnsi"/>
-        </w:rPr>
-        <w:t xml:space="preserve"> TESTO SOTTOSTANTE</w:t>
+        <w:t>Per una visualizzazione delle immagini a piena risoluzione le stesse sono state inserite all’interno della cartella doc del progetto, in una cartella dedicata chiamata domain model.</w:t>
       </w:r>
     </w:p>
     <w:p>
-      <w:pPr>
-        <w:rPr>
-          <w:rFonts w:cstheme="minorHAnsi"/>
-        </w:rPr>
-      </w:pPr>
-      <w:r>
-        <w:rPr>
-          <w:rFonts w:cstheme="minorHAnsi"/>
-        </w:rPr>
-        <w:t>Mostrare un c</w:t>
-      </w:r>
-      <w:r>
-        <w:rPr>
-          <w:rFonts w:cstheme="minorHAnsi"/>
-        </w:rPr>
-        <w:t xml:space="preserve">lass diagram che rappresenta il </w:t>
-      </w:r>
-      <w:r>
-        <w:rPr>
-          <w:rFonts w:cstheme="minorHAnsi"/>
-        </w:rPr>
-        <w:t>domain</w:t>
-      </w:r>
-      <w:r>
-        <w:rPr>
-          <w:rFonts w:cstheme="minorHAnsi"/>
-        </w:rPr>
-        <w:t xml:space="preserve"> model della ap</w:t>
-      </w:r>
-      <w:r>
-        <w:rPr>
-          <w:rFonts w:cstheme="minorHAnsi"/>
-        </w:rPr>
-        <w:t>plicazione</w:t>
-      </w:r>
-      <w:r>
-        <w:rPr>
-          <w:rFonts w:cstheme="minorHAnsi"/>
-        </w:rPr>
-        <w:t xml:space="preserve"> contenente entità e relazioni tra esse. Le entità e le relazioni derivano dalle funzionalità descritt</w:t>
-      </w:r>
-      <w:r>
-        <w:rPr>
-          <w:rFonts w:cstheme="minorHAnsi"/>
-        </w:rPr>
-        <w:t>e</w:t>
-      </w:r>
-      <w:r>
-        <w:rPr>
-          <w:rFonts w:cstheme="minorHAnsi"/>
-        </w:rPr>
-        <w:t xml:space="preserve"> nel</w:t>
-      </w:r>
-      <w:r>
-        <w:rPr>
-          <w:rFonts w:cstheme="minorHAnsi"/>
-        </w:rPr>
-        <w:t>la</w:t>
-      </w:r>
-      <w:r>
-        <w:rPr>
-          <w:rFonts w:cstheme="minorHAnsi"/>
-        </w:rPr>
-        <w:t xml:space="preserve"> </w:t>
-      </w:r>
-      <w:r>
-        <w:rPr>
-          <w:rFonts w:cstheme="minorHAnsi"/>
-        </w:rPr>
-        <w:t xml:space="preserve">sezione </w:t>
-      </w:r>
-      <w:r>
-        <w:rPr>
-          <w:rFonts w:cstheme="minorHAnsi"/>
-        </w:rPr>
-        <w:t>precedente.</w:t>
+      <w:r>
+        <w:rPr>
+          <w:noProof/>
+        </w:rPr>
+        <w:drawing>
+          <wp:inline distT="0" distB="0" distL="0" distR="0" wp14:anchorId="15E4F905" wp14:editId="0FD064AF">
+            <wp:extent cx="5400040" cy="4593590"/>
+            <wp:effectExtent l="0" t="0" r="0" b="0"/>
+            <wp:docPr id="1343816254" name="Immagine 1" descr="Immagine che contiene testo, diagramma, Piano&#10;&#10;Descrizione generata automaticamente"/>
+            <wp:cNvGraphicFramePr>
+              <a:graphicFrameLocks xmlns:a="http://schemas.openxmlformats.org/drawingml/2006/main" noChangeAspect="1"/>
+            </wp:cNvGraphicFramePr>
+            <a:graphic xmlns:a="http://schemas.openxmlformats.org/drawingml/2006/main">
+              <a:graphicData uri="http://schemas.openxmlformats.org/drawingml/2006/picture">
+                <pic:pic xmlns:pic="http://schemas.openxmlformats.org/drawingml/2006/picture">
+                  <pic:nvPicPr>
+                    <pic:cNvPr id="1343816254" name="Immagine 1" descr="Immagine che contiene testo, diagramma, Piano&#10;&#10;Descrizione generata automaticamente"/>
+                    <pic:cNvPicPr/>
+                  </pic:nvPicPr>
+                  <pic:blipFill>
+                    <a:blip r:embed="rId12" cstate="print">
+                      <a:extLst>
+                        <a:ext uri="{28A0092B-C50C-407E-A947-70E740481C1C}">
+                          <a14:useLocalDpi xmlns:a14="http://schemas.microsoft.com/office/drawing/2010/main" val="0"/>
+                        </a:ext>
+                      </a:extLst>
+                    </a:blip>
+                    <a:stretch>
+                      <a:fillRect/>
+                    </a:stretch>
+                  </pic:blipFill>
+                  <pic:spPr>
+                    <a:xfrm>
+                      <a:off x="0" y="0"/>
+                      <a:ext cx="5400040" cy="4593590"/>
+                    </a:xfrm>
+                    <a:prstGeom prst="rect">
+                      <a:avLst/>
+                    </a:prstGeom>
+                  </pic:spPr>
+                </pic:pic>
+              </a:graphicData>
+            </a:graphic>
+          </wp:inline>
+        </w:drawing>
       </w:r>
     </w:p>
     <w:p/>
+    <w:p>
+      <w:r>
+        <w:rPr>
+          <w:noProof/>
+        </w:rPr>
+        <w:lastRenderedPageBreak/>
+        <w:drawing>
+          <wp:inline distT="0" distB="0" distL="0" distR="0" wp14:anchorId="012FADD7" wp14:editId="645AF0AF">
+            <wp:extent cx="5400040" cy="4645660"/>
+            <wp:effectExtent l="0" t="0" r="0" b="2540"/>
+            <wp:docPr id="1386432801" name="Immagine 2" descr="Immagine che contiene testo, schermata, Parallelo, diagramma&#10;&#10;Descrizione generata automaticamente"/>
+            <wp:cNvGraphicFramePr>
+              <a:graphicFrameLocks xmlns:a="http://schemas.openxmlformats.org/drawingml/2006/main" noChangeAspect="1"/>
+            </wp:cNvGraphicFramePr>
+            <a:graphic xmlns:a="http://schemas.openxmlformats.org/drawingml/2006/main">
+              <a:graphicData uri="http://schemas.openxmlformats.org/drawingml/2006/picture">
+                <pic:pic xmlns:pic="http://schemas.openxmlformats.org/drawingml/2006/picture">
+                  <pic:nvPicPr>
+                    <pic:cNvPr id="1386432801" name="Immagine 2" descr="Immagine che contiene testo, schermata, Parallelo, diagramma&#10;&#10;Descrizione generata automaticamente"/>
+                    <pic:cNvPicPr/>
+                  </pic:nvPicPr>
+                  <pic:blipFill>
+                    <a:blip r:embed="rId13" cstate="print">
+                      <a:extLst>
+                        <a:ext uri="{28A0092B-C50C-407E-A947-70E740481C1C}">
+                          <a14:useLocalDpi xmlns:a14="http://schemas.microsoft.com/office/drawing/2010/main" val="0"/>
+                        </a:ext>
+                      </a:extLst>
+                    </a:blip>
+                    <a:stretch>
+                      <a:fillRect/>
+                    </a:stretch>
+                  </pic:blipFill>
+                  <pic:spPr>
+                    <a:xfrm>
+                      <a:off x="0" y="0"/>
+                      <a:ext cx="5400040" cy="4645660"/>
+                    </a:xfrm>
+                    <a:prstGeom prst="rect">
+                      <a:avLst/>
+                    </a:prstGeom>
+                  </pic:spPr>
+                </pic:pic>
+              </a:graphicData>
+            </a:graphic>
+          </wp:inline>
+        </w:drawing>
+      </w:r>
+    </w:p>
     <w:sectPr>
-      <w:headerReference w:type="default" r:id="rId12"/>
-      <w:footerReference w:type="default" r:id="rId13"/>
+      <w:headerReference w:type="default" r:id="rId14"/>
+      <w:footerReference w:type="default" r:id="rId15"/>
       <w:pgSz w:w="11906" w:h="16838"/>
       <w:pgMar w:top="1418" w:right="1701" w:bottom="1418" w:left="1701" w:header="709" w:footer="709" w:gutter="0"/>
       <w:pgNumType w:start="0"/>
@@ -2066,7 +2445,7 @@
 </file>
 
 <file path=word/endnotes.xml><?xml version="1.0" encoding="utf-8"?>
-<w:endnotes xmlns:wpc="http://schemas.microsoft.com/office/word/2010/wordprocessingCanvas" xmlns:cx="http://schemas.microsoft.com/office/drawing/2014/chartex" xmlns:cx1="http://schemas.microsoft.com/office/drawing/2015/9/8/chartex" xmlns:cx2="http://schemas.microsoft.com/office/drawing/2015/10/21/chartex" xmlns:cx3="http://schemas.microsoft.com/office/drawing/2016/5/9/chartex" xmlns:cx4="http://schemas.microsoft.com/office/drawing/2016/5/10/chartex" xmlns:cx5="http://schemas.microsoft.com/office/drawing/2016/5/11/chartex" xmlns:cx6="http://schemas.microsoft.com/office/drawing/2016/5/12/chartex" xmlns:cx7="http://schemas.microsoft.com/office/drawing/2016/5/13/chartex" xmlns:cx8="http://schemas.microsoft.com/office/drawing/2016/5/14/chartex" xmlns:mc="http://schemas.openxmlformats.org/markup-compatibility/2006" xmlns:aink="http://schemas.microsoft.com/office/drawing/2016/ink" xmlns:am3d="http://schemas.microsoft.com/office/drawing/2017/model3d" xmlns:o="urn:schemas-microsoft-com:office:office" xmlns:oel="http://schemas.microsoft.com/office/2019/extlst" xmlns:r="http://schemas.openxmlformats.org/officeDocument/2006/relationships" xmlns:m="http://schemas.openxmlformats.org/officeDocument/2006/math" xmlns:v="urn:schemas-microsoft-com:vml" xmlns:wp14="http://schemas.microsoft.com/office/word/2010/wordprocessingDrawing" xmlns:wp="http://schemas.openxmlformats.org/drawingml/2006/wordprocessingDrawing" xmlns:w10="urn:schemas-microsoft-com:office:word" xmlns:w="http://schemas.openxmlformats.org/wordprocessingml/2006/main" xmlns:w14="http://schemas.microsoft.com/office/word/2010/wordml" xmlns:w15="http://schemas.microsoft.com/office/word/2012/wordml" xmlns:w16cex="http://schemas.microsoft.com/office/word/2018/wordml/cex" xmlns:w16cid="http://schemas.microsoft.com/office/word/2016/wordml/cid" xmlns:w16="http://schemas.microsoft.com/office/word/2018/wordml" xmlns:w16du="http://schemas.microsoft.com/office/word/2023/wordml/word16du" xmlns:w16sdtdh="http://schemas.microsoft.com/office/word/2020/wordml/sdtdatahash" xmlns:w16se="http://schemas.microsoft.com/office/word/2015/wordml/symex" xmlns:wpg="http://schemas.microsoft.com/office/word/2010/wordprocessingGroup" xmlns:wpi="http://schemas.microsoft.com/office/word/2010/wordprocessingInk" xmlns:wne="http://schemas.microsoft.com/office/word/2006/wordml" xmlns:wps="http://schemas.microsoft.com/office/word/2010/wordprocessingShape" mc:Ignorable="w14 w15 w16se w16cid w16 w16cex w16sdtdh wp14">
+<w:endnotes xmlns:wpc="http://schemas.microsoft.com/office/word/2010/wordprocessingCanvas" xmlns:cx="http://schemas.microsoft.com/office/drawing/2014/chartex" xmlns:cx1="http://schemas.microsoft.com/office/drawing/2015/9/8/chartex" xmlns:cx2="http://schemas.microsoft.com/office/drawing/2015/10/21/chartex" xmlns:cx3="http://schemas.microsoft.com/office/drawing/2016/5/9/chartex" xmlns:cx4="http://schemas.microsoft.com/office/drawing/2016/5/10/chartex" xmlns:cx5="http://schemas.microsoft.com/office/drawing/2016/5/11/chartex" xmlns:cx6="http://schemas.microsoft.com/office/drawing/2016/5/12/chartex" xmlns:cx7="http://schemas.microsoft.com/office/drawing/2016/5/13/chartex" xmlns:cx8="http://schemas.microsoft.com/office/drawing/2016/5/14/chartex" xmlns:mc="http://schemas.openxmlformats.org/markup-compatibility/2006" xmlns:aink="http://schemas.microsoft.com/office/drawing/2016/ink" xmlns:am3d="http://schemas.microsoft.com/office/drawing/2017/model3d" xmlns:o="urn:schemas-microsoft-com:office:office" xmlns:oel="http://schemas.microsoft.com/office/2019/extlst" xmlns:r="http://schemas.openxmlformats.org/officeDocument/2006/relationships" xmlns:m="http://schemas.openxmlformats.org/officeDocument/2006/math" xmlns:v="urn:schemas-microsoft-com:vml" xmlns:wp14="http://schemas.microsoft.com/office/word/2010/wordprocessingDrawing" xmlns:wp="http://schemas.openxmlformats.org/drawingml/2006/wordprocessingDrawing" xmlns:w10="urn:schemas-microsoft-com:office:word" xmlns:w="http://schemas.openxmlformats.org/wordprocessingml/2006/main" xmlns:w14="http://schemas.microsoft.com/office/word/2010/wordml" xmlns:w15="http://schemas.microsoft.com/office/word/2012/wordml" xmlns:w16cex="http://schemas.microsoft.com/office/word/2018/wordml/cex" xmlns:w16cid="http://schemas.microsoft.com/office/word/2016/wordml/cid" xmlns:w16="http://schemas.microsoft.com/office/word/2018/wordml" xmlns:w16sdtdh="http://schemas.microsoft.com/office/word/2020/wordml/sdtdatahash" xmlns:w16se="http://schemas.microsoft.com/office/word/2015/wordml/symex" xmlns:wpg="http://schemas.microsoft.com/office/word/2010/wordprocessingGroup" xmlns:wpi="http://schemas.microsoft.com/office/word/2010/wordprocessingInk" xmlns:wne="http://schemas.microsoft.com/office/word/2006/wordml" xmlns:wps="http://schemas.microsoft.com/office/word/2010/wordprocessingShape" mc:Ignorable="w14 w15 w16se w16cid w16 w16cex w16sdtdh wp14">
   <w:endnote w:type="separator" w:id="-1">
     <w:p>
       <w:pPr>
@@ -2091,7 +2470,7 @@
 </file>
 
 <file path=word/footer1.xml><?xml version="1.0" encoding="utf-8"?>
-<w:ftr xmlns:wpc="http://schemas.microsoft.com/office/word/2010/wordprocessingCanvas" xmlns:cx="http://schemas.microsoft.com/office/drawing/2014/chartex" xmlns:cx1="http://schemas.microsoft.com/office/drawing/2015/9/8/chartex" xmlns:cx2="http://schemas.microsoft.com/office/drawing/2015/10/21/chartex" xmlns:cx3="http://schemas.microsoft.com/office/drawing/2016/5/9/chartex" xmlns:cx4="http://schemas.microsoft.com/office/drawing/2016/5/10/chartex" xmlns:cx5="http://schemas.microsoft.com/office/drawing/2016/5/11/chartex" xmlns:cx6="http://schemas.microsoft.com/office/drawing/2016/5/12/chartex" xmlns:cx7="http://schemas.microsoft.com/office/drawing/2016/5/13/chartex" xmlns:cx8="http://schemas.microsoft.com/office/drawing/2016/5/14/chartex" xmlns:mc="http://schemas.openxmlformats.org/markup-compatibility/2006" xmlns:aink="http://schemas.microsoft.com/office/drawing/2016/ink" xmlns:am3d="http://schemas.microsoft.com/office/drawing/2017/model3d" xmlns:o="urn:schemas-microsoft-com:office:office" xmlns:oel="http://schemas.microsoft.com/office/2019/extlst" xmlns:r="http://schemas.openxmlformats.org/officeDocument/2006/relationships" xmlns:m="http://schemas.openxmlformats.org/officeDocument/2006/math" xmlns:v="urn:schemas-microsoft-com:vml" xmlns:wp14="http://schemas.microsoft.com/office/word/2010/wordprocessingDrawing" xmlns:wp="http://schemas.openxmlformats.org/drawingml/2006/wordprocessingDrawing" xmlns:w10="urn:schemas-microsoft-com:office:word" xmlns:w="http://schemas.openxmlformats.org/wordprocessingml/2006/main" xmlns:w14="http://schemas.microsoft.com/office/word/2010/wordml" xmlns:w15="http://schemas.microsoft.com/office/word/2012/wordml" xmlns:w16cex="http://schemas.microsoft.com/office/word/2018/wordml/cex" xmlns:w16cid="http://schemas.microsoft.com/office/word/2016/wordml/cid" xmlns:w16="http://schemas.microsoft.com/office/word/2018/wordml" xmlns:w16du="http://schemas.microsoft.com/office/word/2023/wordml/word16du" xmlns:w16sdtdh="http://schemas.microsoft.com/office/word/2020/wordml/sdtdatahash" xmlns:w16se="http://schemas.microsoft.com/office/word/2015/wordml/symex" xmlns:wpg="http://schemas.microsoft.com/office/word/2010/wordprocessingGroup" xmlns:wpi="http://schemas.microsoft.com/office/word/2010/wordprocessingInk" xmlns:wne="http://schemas.microsoft.com/office/word/2006/wordml" xmlns:wps="http://schemas.microsoft.com/office/word/2010/wordprocessingShape" mc:Ignorable="w14 w15 w16se w16cid w16 w16cex w16sdtdh wp14">
+<w:ftr xmlns:wpc="http://schemas.microsoft.com/office/word/2010/wordprocessingCanvas" xmlns:cx="http://schemas.microsoft.com/office/drawing/2014/chartex" xmlns:cx1="http://schemas.microsoft.com/office/drawing/2015/9/8/chartex" xmlns:cx2="http://schemas.microsoft.com/office/drawing/2015/10/21/chartex" xmlns:cx3="http://schemas.microsoft.com/office/drawing/2016/5/9/chartex" xmlns:cx4="http://schemas.microsoft.com/office/drawing/2016/5/10/chartex" xmlns:cx5="http://schemas.microsoft.com/office/drawing/2016/5/11/chartex" xmlns:cx6="http://schemas.microsoft.com/office/drawing/2016/5/12/chartex" xmlns:cx7="http://schemas.microsoft.com/office/drawing/2016/5/13/chartex" xmlns:cx8="http://schemas.microsoft.com/office/drawing/2016/5/14/chartex" xmlns:mc="http://schemas.openxmlformats.org/markup-compatibility/2006" xmlns:aink="http://schemas.microsoft.com/office/drawing/2016/ink" xmlns:am3d="http://schemas.microsoft.com/office/drawing/2017/model3d" xmlns:o="urn:schemas-microsoft-com:office:office" xmlns:oel="http://schemas.microsoft.com/office/2019/extlst" xmlns:r="http://schemas.openxmlformats.org/officeDocument/2006/relationships" xmlns:m="http://schemas.openxmlformats.org/officeDocument/2006/math" xmlns:v="urn:schemas-microsoft-com:vml" xmlns:wp14="http://schemas.microsoft.com/office/word/2010/wordprocessingDrawing" xmlns:wp="http://schemas.openxmlformats.org/drawingml/2006/wordprocessingDrawing" xmlns:w10="urn:schemas-microsoft-com:office:word" xmlns:w="http://schemas.openxmlformats.org/wordprocessingml/2006/main" xmlns:w14="http://schemas.microsoft.com/office/word/2010/wordml" xmlns:w15="http://schemas.microsoft.com/office/word/2012/wordml" xmlns:w16cex="http://schemas.microsoft.com/office/word/2018/wordml/cex" xmlns:w16cid="http://schemas.microsoft.com/office/word/2016/wordml/cid" xmlns:w16="http://schemas.microsoft.com/office/word/2018/wordml" xmlns:w16sdtdh="http://schemas.microsoft.com/office/word/2020/wordml/sdtdatahash" xmlns:w16se="http://schemas.microsoft.com/office/word/2015/wordml/symex" xmlns:wpg="http://schemas.microsoft.com/office/word/2010/wordprocessingGroup" xmlns:wpi="http://schemas.microsoft.com/office/word/2010/wordprocessingInk" xmlns:wne="http://schemas.microsoft.com/office/word/2006/wordml" xmlns:wps="http://schemas.microsoft.com/office/word/2010/wordprocessingShape" mc:Ignorable="w14 w15 w16se w16cid w16 w16cex w16sdtdh wp14">
   <w:sdt>
     <w:sdtPr>
       <w:id w:val="-2101093252"/>
@@ -2136,7 +2515,7 @@
 </file>
 
 <file path=word/footnotes.xml><?xml version="1.0" encoding="utf-8"?>
-<w:footnotes xmlns:wpc="http://schemas.microsoft.com/office/word/2010/wordprocessingCanvas" xmlns:cx="http://schemas.microsoft.com/office/drawing/2014/chartex" xmlns:cx1="http://schemas.microsoft.com/office/drawing/2015/9/8/chartex" xmlns:cx2="http://schemas.microsoft.com/office/drawing/2015/10/21/chartex" xmlns:cx3="http://schemas.microsoft.com/office/drawing/2016/5/9/chartex" xmlns:cx4="http://schemas.microsoft.com/office/drawing/2016/5/10/chartex" xmlns:cx5="http://schemas.microsoft.com/office/drawing/2016/5/11/chartex" xmlns:cx6="http://schemas.microsoft.com/office/drawing/2016/5/12/chartex" xmlns:cx7="http://schemas.microsoft.com/office/drawing/2016/5/13/chartex" xmlns:cx8="http://schemas.microsoft.com/office/drawing/2016/5/14/chartex" xmlns:mc="http://schemas.openxmlformats.org/markup-compatibility/2006" xmlns:aink="http://schemas.microsoft.com/office/drawing/2016/ink" xmlns:am3d="http://schemas.microsoft.com/office/drawing/2017/model3d" xmlns:o="urn:schemas-microsoft-com:office:office" xmlns:oel="http://schemas.microsoft.com/office/2019/extlst" xmlns:r="http://schemas.openxmlformats.org/officeDocument/2006/relationships" xmlns:m="http://schemas.openxmlformats.org/officeDocument/2006/math" xmlns:v="urn:schemas-microsoft-com:vml" xmlns:wp14="http://schemas.microsoft.com/office/word/2010/wordprocessingDrawing" xmlns:wp="http://schemas.openxmlformats.org/drawingml/2006/wordprocessingDrawing" xmlns:w10="urn:schemas-microsoft-com:office:word" xmlns:w="http://schemas.openxmlformats.org/wordprocessingml/2006/main" xmlns:w14="http://schemas.microsoft.com/office/word/2010/wordml" xmlns:w15="http://schemas.microsoft.com/office/word/2012/wordml" xmlns:w16cex="http://schemas.microsoft.com/office/word/2018/wordml/cex" xmlns:w16cid="http://schemas.microsoft.com/office/word/2016/wordml/cid" xmlns:w16="http://schemas.microsoft.com/office/word/2018/wordml" xmlns:w16du="http://schemas.microsoft.com/office/word/2023/wordml/word16du" xmlns:w16sdtdh="http://schemas.microsoft.com/office/word/2020/wordml/sdtdatahash" xmlns:w16se="http://schemas.microsoft.com/office/word/2015/wordml/symex" xmlns:wpg="http://schemas.microsoft.com/office/word/2010/wordprocessingGroup" xmlns:wpi="http://schemas.microsoft.com/office/word/2010/wordprocessingInk" xmlns:wne="http://schemas.microsoft.com/office/word/2006/wordml" xmlns:wps="http://schemas.microsoft.com/office/word/2010/wordprocessingShape" mc:Ignorable="w14 w15 w16se w16cid w16 w16cex w16sdtdh wp14">
+<w:footnotes xmlns:wpc="http://schemas.microsoft.com/office/word/2010/wordprocessingCanvas" xmlns:cx="http://schemas.microsoft.com/office/drawing/2014/chartex" xmlns:cx1="http://schemas.microsoft.com/office/drawing/2015/9/8/chartex" xmlns:cx2="http://schemas.microsoft.com/office/drawing/2015/10/21/chartex" xmlns:cx3="http://schemas.microsoft.com/office/drawing/2016/5/9/chartex" xmlns:cx4="http://schemas.microsoft.com/office/drawing/2016/5/10/chartex" xmlns:cx5="http://schemas.microsoft.com/office/drawing/2016/5/11/chartex" xmlns:cx6="http://schemas.microsoft.com/office/drawing/2016/5/12/chartex" xmlns:cx7="http://schemas.microsoft.com/office/drawing/2016/5/13/chartex" xmlns:cx8="http://schemas.microsoft.com/office/drawing/2016/5/14/chartex" xmlns:mc="http://schemas.openxmlformats.org/markup-compatibility/2006" xmlns:aink="http://schemas.microsoft.com/office/drawing/2016/ink" xmlns:am3d="http://schemas.microsoft.com/office/drawing/2017/model3d" xmlns:o="urn:schemas-microsoft-com:office:office" xmlns:oel="http://schemas.microsoft.com/office/2019/extlst" xmlns:r="http://schemas.openxmlformats.org/officeDocument/2006/relationships" xmlns:m="http://schemas.openxmlformats.org/officeDocument/2006/math" xmlns:v="urn:schemas-microsoft-com:vml" xmlns:wp14="http://schemas.microsoft.com/office/word/2010/wordprocessingDrawing" xmlns:wp="http://schemas.openxmlformats.org/drawingml/2006/wordprocessingDrawing" xmlns:w10="urn:schemas-microsoft-com:office:word" xmlns:w="http://schemas.openxmlformats.org/wordprocessingml/2006/main" xmlns:w14="http://schemas.microsoft.com/office/word/2010/wordml" xmlns:w15="http://schemas.microsoft.com/office/word/2012/wordml" xmlns:w16cex="http://schemas.microsoft.com/office/word/2018/wordml/cex" xmlns:w16cid="http://schemas.microsoft.com/office/word/2016/wordml/cid" xmlns:w16="http://schemas.microsoft.com/office/word/2018/wordml" xmlns:w16sdtdh="http://schemas.microsoft.com/office/word/2020/wordml/sdtdatahash" xmlns:w16se="http://schemas.microsoft.com/office/word/2015/wordml/symex" xmlns:wpg="http://schemas.microsoft.com/office/word/2010/wordprocessingGroup" xmlns:wpi="http://schemas.microsoft.com/office/word/2010/wordprocessingInk" xmlns:wne="http://schemas.microsoft.com/office/word/2006/wordml" xmlns:wps="http://schemas.microsoft.com/office/word/2010/wordprocessingShape" mc:Ignorable="w14 w15 w16se w16cid w16 w16cex w16sdtdh wp14">
   <w:footnote w:type="separator" w:id="-1">
     <w:p>
       <w:pPr>
@@ -2161,7 +2540,7 @@
 </file>
 
 <file path=word/header1.xml><?xml version="1.0" encoding="utf-8"?>
-<w:hdr xmlns:wpc="http://schemas.microsoft.com/office/word/2010/wordprocessingCanvas" xmlns:cx="http://schemas.microsoft.com/office/drawing/2014/chartex" xmlns:cx1="http://schemas.microsoft.com/office/drawing/2015/9/8/chartex" xmlns:cx2="http://schemas.microsoft.com/office/drawing/2015/10/21/chartex" xmlns:cx3="http://schemas.microsoft.com/office/drawing/2016/5/9/chartex" xmlns:cx4="http://schemas.microsoft.com/office/drawing/2016/5/10/chartex" xmlns:cx5="http://schemas.microsoft.com/office/drawing/2016/5/11/chartex" xmlns:cx6="http://schemas.microsoft.com/office/drawing/2016/5/12/chartex" xmlns:cx7="http://schemas.microsoft.com/office/drawing/2016/5/13/chartex" xmlns:cx8="http://schemas.microsoft.com/office/drawing/2016/5/14/chartex" xmlns:mc="http://schemas.openxmlformats.org/markup-compatibility/2006" xmlns:aink="http://schemas.microsoft.com/office/drawing/2016/ink" xmlns:am3d="http://schemas.microsoft.com/office/drawing/2017/model3d" xmlns:o="urn:schemas-microsoft-com:office:office" xmlns:oel="http://schemas.microsoft.com/office/2019/extlst" xmlns:r="http://schemas.openxmlformats.org/officeDocument/2006/relationships" xmlns:m="http://schemas.openxmlformats.org/officeDocument/2006/math" xmlns:v="urn:schemas-microsoft-com:vml" xmlns:wp14="http://schemas.microsoft.com/office/word/2010/wordprocessingDrawing" xmlns:wp="http://schemas.openxmlformats.org/drawingml/2006/wordprocessingDrawing" xmlns:w10="urn:schemas-microsoft-com:office:word" xmlns:w="http://schemas.openxmlformats.org/wordprocessingml/2006/main" xmlns:w14="http://schemas.microsoft.com/office/word/2010/wordml" xmlns:w15="http://schemas.microsoft.com/office/word/2012/wordml" xmlns:w16cex="http://schemas.microsoft.com/office/word/2018/wordml/cex" xmlns:w16cid="http://schemas.microsoft.com/office/word/2016/wordml/cid" xmlns:w16="http://schemas.microsoft.com/office/word/2018/wordml" xmlns:w16du="http://schemas.microsoft.com/office/word/2023/wordml/word16du" xmlns:w16sdtdh="http://schemas.microsoft.com/office/word/2020/wordml/sdtdatahash" xmlns:w16se="http://schemas.microsoft.com/office/word/2015/wordml/symex" xmlns:wpg="http://schemas.microsoft.com/office/word/2010/wordprocessingGroup" xmlns:wpi="http://schemas.microsoft.com/office/word/2010/wordprocessingInk" xmlns:wne="http://schemas.microsoft.com/office/word/2006/wordml" xmlns:wps="http://schemas.microsoft.com/office/word/2010/wordprocessingShape" mc:Ignorable="w14 w15 w16se w16cid w16 w16cex w16sdtdh wp14">
+<w:hdr xmlns:wpc="http://schemas.microsoft.com/office/word/2010/wordprocessingCanvas" xmlns:cx="http://schemas.microsoft.com/office/drawing/2014/chartex" xmlns:cx1="http://schemas.microsoft.com/office/drawing/2015/9/8/chartex" xmlns:cx2="http://schemas.microsoft.com/office/drawing/2015/10/21/chartex" xmlns:cx3="http://schemas.microsoft.com/office/drawing/2016/5/9/chartex" xmlns:cx4="http://schemas.microsoft.com/office/drawing/2016/5/10/chartex" xmlns:cx5="http://schemas.microsoft.com/office/drawing/2016/5/11/chartex" xmlns:cx6="http://schemas.microsoft.com/office/drawing/2016/5/12/chartex" xmlns:cx7="http://schemas.microsoft.com/office/drawing/2016/5/13/chartex" xmlns:cx8="http://schemas.microsoft.com/office/drawing/2016/5/14/chartex" xmlns:mc="http://schemas.openxmlformats.org/markup-compatibility/2006" xmlns:aink="http://schemas.microsoft.com/office/drawing/2016/ink" xmlns:am3d="http://schemas.microsoft.com/office/drawing/2017/model3d" xmlns:o="urn:schemas-microsoft-com:office:office" xmlns:oel="http://schemas.microsoft.com/office/2019/extlst" xmlns:r="http://schemas.openxmlformats.org/officeDocument/2006/relationships" xmlns:m="http://schemas.openxmlformats.org/officeDocument/2006/math" xmlns:v="urn:schemas-microsoft-com:vml" xmlns:wp14="http://schemas.microsoft.com/office/word/2010/wordprocessingDrawing" xmlns:wp="http://schemas.openxmlformats.org/drawingml/2006/wordprocessingDrawing" xmlns:w10="urn:schemas-microsoft-com:office:word" xmlns:w="http://schemas.openxmlformats.org/wordprocessingml/2006/main" xmlns:w14="http://schemas.microsoft.com/office/word/2010/wordml" xmlns:w15="http://schemas.microsoft.com/office/word/2012/wordml" xmlns:w16cex="http://schemas.microsoft.com/office/word/2018/wordml/cex" xmlns:w16cid="http://schemas.microsoft.com/office/word/2016/wordml/cid" xmlns:w16="http://schemas.microsoft.com/office/word/2018/wordml" xmlns:w16sdtdh="http://schemas.microsoft.com/office/word/2020/wordml/sdtdatahash" xmlns:w16se="http://schemas.microsoft.com/office/word/2015/wordml/symex" xmlns:wpg="http://schemas.microsoft.com/office/word/2010/wordprocessingGroup" xmlns:wpi="http://schemas.microsoft.com/office/word/2010/wordprocessingInk" xmlns:wne="http://schemas.microsoft.com/office/word/2006/wordml" xmlns:wps="http://schemas.microsoft.com/office/word/2010/wordprocessingShape" mc:Ignorable="w14 w15 w16se w16cid w16 w16cex w16sdtdh wp14">
   <w:p>
     <w:pPr>
       <w:pStyle w:val="Intestazione"/>
@@ -2181,7 +2560,7 @@
 </file>
 
 <file path=word/numbering.xml><?xml version="1.0" encoding="utf-8"?>
-<w:numbering xmlns:wpc="http://schemas.microsoft.com/office/word/2010/wordprocessingCanvas" xmlns:cx="http://schemas.microsoft.com/office/drawing/2014/chartex" xmlns:cx1="http://schemas.microsoft.com/office/drawing/2015/9/8/chartex" xmlns:cx2="http://schemas.microsoft.com/office/drawing/2015/10/21/chartex" xmlns:cx3="http://schemas.microsoft.com/office/drawing/2016/5/9/chartex" xmlns:cx4="http://schemas.microsoft.com/office/drawing/2016/5/10/chartex" xmlns:cx5="http://schemas.microsoft.com/office/drawing/2016/5/11/chartex" xmlns:cx6="http://schemas.microsoft.com/office/drawing/2016/5/12/chartex" xmlns:cx7="http://schemas.microsoft.com/office/drawing/2016/5/13/chartex" xmlns:cx8="http://schemas.microsoft.com/office/drawing/2016/5/14/chartex" xmlns:mc="http://schemas.openxmlformats.org/markup-compatibility/2006" xmlns:aink="http://schemas.microsoft.com/office/drawing/2016/ink" xmlns:am3d="http://schemas.microsoft.com/office/drawing/2017/model3d" xmlns:o="urn:schemas-microsoft-com:office:office" xmlns:oel="http://schemas.microsoft.com/office/2019/extlst" xmlns:r="http://schemas.openxmlformats.org/officeDocument/2006/relationships" xmlns:m="http://schemas.openxmlformats.org/officeDocument/2006/math" xmlns:v="urn:schemas-microsoft-com:vml" xmlns:wp14="http://schemas.microsoft.com/office/word/2010/wordprocessingDrawing" xmlns:wp="http://schemas.openxmlformats.org/drawingml/2006/wordprocessingDrawing" xmlns:w10="urn:schemas-microsoft-com:office:word" xmlns:w="http://schemas.openxmlformats.org/wordprocessingml/2006/main" xmlns:w14="http://schemas.microsoft.com/office/word/2010/wordml" xmlns:w15="http://schemas.microsoft.com/office/word/2012/wordml" xmlns:w16cex="http://schemas.microsoft.com/office/word/2018/wordml/cex" xmlns:w16cid="http://schemas.microsoft.com/office/word/2016/wordml/cid" xmlns:w16="http://schemas.microsoft.com/office/word/2018/wordml" xmlns:w16du="http://schemas.microsoft.com/office/word/2023/wordml/word16du" xmlns:w16sdtdh="http://schemas.microsoft.com/office/word/2020/wordml/sdtdatahash" xmlns:w16se="http://schemas.microsoft.com/office/word/2015/wordml/symex" xmlns:wpg="http://schemas.microsoft.com/office/word/2010/wordprocessingGroup" xmlns:wpi="http://schemas.microsoft.com/office/word/2010/wordprocessingInk" xmlns:wne="http://schemas.microsoft.com/office/word/2006/wordml" xmlns:wps="http://schemas.microsoft.com/office/word/2010/wordprocessingShape" mc:Ignorable="w14 w15 w16se w16cid w16 w16cex w16sdtdh wp14">
+<w:numbering xmlns:wpc="http://schemas.microsoft.com/office/word/2010/wordprocessingCanvas" xmlns:cx="http://schemas.microsoft.com/office/drawing/2014/chartex" xmlns:cx1="http://schemas.microsoft.com/office/drawing/2015/9/8/chartex" xmlns:cx2="http://schemas.microsoft.com/office/drawing/2015/10/21/chartex" xmlns:cx3="http://schemas.microsoft.com/office/drawing/2016/5/9/chartex" xmlns:cx4="http://schemas.microsoft.com/office/drawing/2016/5/10/chartex" xmlns:cx5="http://schemas.microsoft.com/office/drawing/2016/5/11/chartex" xmlns:cx6="http://schemas.microsoft.com/office/drawing/2016/5/12/chartex" xmlns:cx7="http://schemas.microsoft.com/office/drawing/2016/5/13/chartex" xmlns:cx8="http://schemas.microsoft.com/office/drawing/2016/5/14/chartex" xmlns:mc="http://schemas.openxmlformats.org/markup-compatibility/2006" xmlns:aink="http://schemas.microsoft.com/office/drawing/2016/ink" xmlns:am3d="http://schemas.microsoft.com/office/drawing/2017/model3d" xmlns:o="urn:schemas-microsoft-com:office:office" xmlns:oel="http://schemas.microsoft.com/office/2019/extlst" xmlns:r="http://schemas.openxmlformats.org/officeDocument/2006/relationships" xmlns:m="http://schemas.openxmlformats.org/officeDocument/2006/math" xmlns:v="urn:schemas-microsoft-com:vml" xmlns:wp14="http://schemas.microsoft.com/office/word/2010/wordprocessingDrawing" xmlns:wp="http://schemas.openxmlformats.org/drawingml/2006/wordprocessingDrawing" xmlns:w10="urn:schemas-microsoft-com:office:word" xmlns:w="http://schemas.openxmlformats.org/wordprocessingml/2006/main" xmlns:w14="http://schemas.microsoft.com/office/word/2010/wordml" xmlns:w15="http://schemas.microsoft.com/office/word/2012/wordml" xmlns:w16cex="http://schemas.microsoft.com/office/word/2018/wordml/cex" xmlns:w16cid="http://schemas.microsoft.com/office/word/2016/wordml/cid" xmlns:w16="http://schemas.microsoft.com/office/word/2018/wordml" xmlns:w16sdtdh="http://schemas.microsoft.com/office/word/2020/wordml/sdtdatahash" xmlns:w16se="http://schemas.microsoft.com/office/word/2015/wordml/symex" xmlns:wpg="http://schemas.microsoft.com/office/word/2010/wordprocessingGroup" xmlns:wpi="http://schemas.microsoft.com/office/word/2010/wordprocessingInk" xmlns:wne="http://schemas.microsoft.com/office/word/2006/wordml" xmlns:wps="http://schemas.microsoft.com/office/word/2010/wordprocessingShape" mc:Ignorable="w14 w15 w16se w16cid w16 w16cex w16sdtdh wp14">
   <w:abstractNum w:abstractNumId="0" w15:restartNumberingAfterBreak="0">
     <w:nsid w:val="04281BDD"/>
     <w:multiLevelType w:val="hybridMultilevel"/>
@@ -4410,6 +4789,119 @@
     </w:lvl>
   </w:abstractNum>
   <w:abstractNum w:abstractNumId="20" w15:restartNumberingAfterBreak="0">
+    <w:nsid w:val="75B0313E"/>
+    <w:multiLevelType w:val="hybridMultilevel"/>
+    <w:tmpl w:val="84AC4990"/>
+    <w:lvl w:ilvl="0" w:tplc="04100001">
+      <w:start w:val="1"/>
+      <w:numFmt w:val="bullet"/>
+      <w:lvlText w:val=""/>
+      <w:lvlJc w:val="left"/>
+      <w:pPr>
+        <w:ind w:left="720" w:hanging="360"/>
+      </w:pPr>
+      <w:rPr>
+        <w:rFonts w:ascii="Symbol" w:hAnsi="Symbol" w:hint="default"/>
+      </w:rPr>
+    </w:lvl>
+    <w:lvl w:ilvl="1" w:tplc="04100003">
+      <w:start w:val="1"/>
+      <w:numFmt w:val="bullet"/>
+      <w:lvlText w:val="o"/>
+      <w:lvlJc w:val="left"/>
+      <w:pPr>
+        <w:ind w:left="1440" w:hanging="360"/>
+      </w:pPr>
+      <w:rPr>
+        <w:rFonts w:ascii="Courier New" w:hAnsi="Courier New" w:cs="Courier New" w:hint="default"/>
+      </w:rPr>
+    </w:lvl>
+    <w:lvl w:ilvl="2" w:tplc="04100005">
+      <w:start w:val="1"/>
+      <w:numFmt w:val="bullet"/>
+      <w:lvlText w:val=""/>
+      <w:lvlJc w:val="left"/>
+      <w:pPr>
+        <w:ind w:left="2160" w:hanging="360"/>
+      </w:pPr>
+      <w:rPr>
+        <w:rFonts w:ascii="Wingdings" w:hAnsi="Wingdings" w:hint="default"/>
+      </w:rPr>
+    </w:lvl>
+    <w:lvl w:ilvl="3" w:tplc="04100001">
+      <w:start w:val="1"/>
+      <w:numFmt w:val="bullet"/>
+      <w:lvlText w:val=""/>
+      <w:lvlJc w:val="left"/>
+      <w:pPr>
+        <w:ind w:left="2880" w:hanging="360"/>
+      </w:pPr>
+      <w:rPr>
+        <w:rFonts w:ascii="Symbol" w:hAnsi="Symbol" w:hint="default"/>
+      </w:rPr>
+    </w:lvl>
+    <w:lvl w:ilvl="4" w:tplc="04100003" w:tentative="1">
+      <w:start w:val="1"/>
+      <w:numFmt w:val="bullet"/>
+      <w:lvlText w:val="o"/>
+      <w:lvlJc w:val="left"/>
+      <w:pPr>
+        <w:ind w:left="3600" w:hanging="360"/>
+      </w:pPr>
+      <w:rPr>
+        <w:rFonts w:ascii="Courier New" w:hAnsi="Courier New" w:cs="Courier New" w:hint="default"/>
+      </w:rPr>
+    </w:lvl>
+    <w:lvl w:ilvl="5" w:tplc="04100005" w:tentative="1">
+      <w:start w:val="1"/>
+      <w:numFmt w:val="bullet"/>
+      <w:lvlText w:val=""/>
+      <w:lvlJc w:val="left"/>
+      <w:pPr>
+        <w:ind w:left="4320" w:hanging="360"/>
+      </w:pPr>
+      <w:rPr>
+        <w:rFonts w:ascii="Wingdings" w:hAnsi="Wingdings" w:hint="default"/>
+      </w:rPr>
+    </w:lvl>
+    <w:lvl w:ilvl="6" w:tplc="04100001" w:tentative="1">
+      <w:start w:val="1"/>
+      <w:numFmt w:val="bullet"/>
+      <w:lvlText w:val=""/>
+      <w:lvlJc w:val="left"/>
+      <w:pPr>
+        <w:ind w:left="5040" w:hanging="360"/>
+      </w:pPr>
+      <w:rPr>
+        <w:rFonts w:ascii="Symbol" w:hAnsi="Symbol" w:hint="default"/>
+      </w:rPr>
+    </w:lvl>
+    <w:lvl w:ilvl="7" w:tplc="04100003" w:tentative="1">
+      <w:start w:val="1"/>
+      <w:numFmt w:val="bullet"/>
+      <w:lvlText w:val="o"/>
+      <w:lvlJc w:val="left"/>
+      <w:pPr>
+        <w:ind w:left="5760" w:hanging="360"/>
+      </w:pPr>
+      <w:rPr>
+        <w:rFonts w:ascii="Courier New" w:hAnsi="Courier New" w:cs="Courier New" w:hint="default"/>
+      </w:rPr>
+    </w:lvl>
+    <w:lvl w:ilvl="8" w:tplc="04100005" w:tentative="1">
+      <w:start w:val="1"/>
+      <w:numFmt w:val="bullet"/>
+      <w:lvlText w:val=""/>
+      <w:lvlJc w:val="left"/>
+      <w:pPr>
+        <w:ind w:left="6480" w:hanging="360"/>
+      </w:pPr>
+      <w:rPr>
+        <w:rFonts w:ascii="Wingdings" w:hAnsi="Wingdings" w:hint="default"/>
+      </w:rPr>
+    </w:lvl>
+  </w:abstractNum>
+  <w:abstractNum w:abstractNumId="21" w15:restartNumberingAfterBreak="0">
     <w:nsid w:val="7726323F"/>
     <w:multiLevelType w:val="multilevel"/>
     <w:tmpl w:val="CEDAFB36"/>
@@ -4541,7 +5033,7 @@
     <w:abstractNumId w:val="9"/>
   </w:num>
   <w:num w:numId="7" w16cid:durableId="1521814851">
-    <w:abstractNumId w:val="20"/>
+    <w:abstractNumId w:val="21"/>
   </w:num>
   <w:num w:numId="8" w16cid:durableId="372312651">
     <w:abstractNumId w:val="8"/>
@@ -4641,6 +5133,9 @@
   </w:num>
   <w:num w:numId="40" w16cid:durableId="1686130373">
     <w:abstractNumId w:val="2"/>
+  </w:num>
+  <w:num w:numId="41" w16cid:durableId="531267398">
+    <w:abstractNumId w:val="20"/>
   </w:num>
 </w:numbering>
 </file>
@@ -6466,16 +6961,6 @@
 </file>
 
 <file path=customXml/item1.xml><?xml version="1.0" encoding="utf-8"?>
-<p:properties xmlns:p="http://schemas.microsoft.com/office/2006/metadata/properties" xmlns:xsi="http://www.w3.org/2001/XMLSchema-instance" xmlns:pc="http://schemas.microsoft.com/office/infopath/2007/PartnerControls">
-  <documentManagement/>
-</p:properties>
-</file>
-
-<file path=customXml/item2.xml><?xml version="1.0" encoding="utf-8"?>
-<b:Sources xmlns:b="http://schemas.openxmlformats.org/officeDocument/2006/bibliography" xmlns="http://schemas.openxmlformats.org/officeDocument/2006/bibliography" SelectedStyle="\APASixthEditionOfficeOnline.xsl" StyleName="APA" Version="6"/>
-</file>
-
-<file path=customXml/item3.xml><?xml version="1.0" encoding="utf-8"?>
 <ct:contentTypeSchema xmlns:ct="http://schemas.microsoft.com/office/2006/metadata/contentType" xmlns:ma="http://schemas.microsoft.com/office/2006/metadata/properties/metaAttributes" ct:_="" ma:_="" ma:contentTypeName="Documento" ma:contentTypeID="0x010100EC5AE4BB47ADB040B13A5770277872A9" ma:contentTypeVersion="2" ma:contentTypeDescription="Creare un nuovo documento." ma:contentTypeScope="" ma:versionID="ca7759a5f003f18dfc4f4bd63dcfc6bf">
   <xsd:schema xmlns:xsd="http://www.w3.org/2001/XMLSchema" xmlns:xs="http://www.w3.org/2001/XMLSchema" xmlns:p="http://schemas.microsoft.com/office/2006/metadata/properties" xmlns:ns2="8b6d770d-9fe2-4898-b015-a8d825ece434" targetNamespace="http://schemas.microsoft.com/office/2006/metadata/properties" ma:root="true" ma:fieldsID="674db32b5a8a0b375127f5d00a0a5732" ns2:_="">
     <xsd:import namespace="8b6d770d-9fe2-4898-b015-a8d825ece434"/>
@@ -6607,6 +7092,16 @@
 </ct:contentTypeSchema>
 </file>
 
+<file path=customXml/item2.xml><?xml version="1.0" encoding="utf-8"?>
+<b:Sources xmlns:b="http://schemas.openxmlformats.org/officeDocument/2006/bibliography" xmlns="http://schemas.openxmlformats.org/officeDocument/2006/bibliography" SelectedStyle="\APASixthEditionOfficeOnline.xsl" StyleName="APA" Version="6"/>
+</file>
+
+<file path=customXml/item3.xml><?xml version="1.0" encoding="utf-8"?>
+<p:properties xmlns:p="http://schemas.microsoft.com/office/2006/metadata/properties" xmlns:xsi="http://www.w3.org/2001/XMLSchema-instance" xmlns:pc="http://schemas.microsoft.com/office/infopath/2007/PartnerControls">
+  <documentManagement/>
+</p:properties>
+</file>
+
 <file path=customXml/item4.xml><?xml version="1.0" encoding="utf-8"?>
 <?mso-contentType ?>
 <FormTemplates xmlns="http://schemas.microsoft.com/sharepoint/v3/contenttype/forms">
@@ -6617,23 +7112,6 @@
 </file>
 
 <file path=customXml/itemProps1.xml><?xml version="1.0" encoding="utf-8"?>
-<ds:datastoreItem xmlns:ds="http://schemas.openxmlformats.org/officeDocument/2006/customXml" ds:itemID="{CB5774A1-796C-4D34-A9F1-AF48B60CEA6C}">
-  <ds:schemaRefs>
-    <ds:schemaRef ds:uri="http://schemas.microsoft.com/office/2006/metadata/properties"/>
-    <ds:schemaRef ds:uri="http://schemas.microsoft.com/office/infopath/2007/PartnerControls"/>
-  </ds:schemaRefs>
-</ds:datastoreItem>
-</file>
-
-<file path=customXml/itemProps2.xml><?xml version="1.0" encoding="utf-8"?>
-<ds:datastoreItem xmlns:ds="http://schemas.openxmlformats.org/officeDocument/2006/customXml" ds:itemID="{393FEEA6-D434-4B28-B035-556EB66551F6}">
-  <ds:schemaRefs>
-    <ds:schemaRef ds:uri="http://schemas.openxmlformats.org/officeDocument/2006/bibliography"/>
-  </ds:schemaRefs>
-</ds:datastoreItem>
-</file>
-
-<file path=customXml/itemProps3.xml><?xml version="1.0" encoding="utf-8"?>
 <ds:datastoreItem xmlns:ds="http://schemas.openxmlformats.org/officeDocument/2006/customXml" ds:itemID="{5A528826-74E5-4468-BC55-A5660BCF0A4A}">
   <ds:schemaRefs>
     <ds:schemaRef ds:uri="http://schemas.microsoft.com/office/2006/metadata/contentType"/>
@@ -6651,6 +7129,23 @@
 </ds:datastoreItem>
 </file>
 
+<file path=customXml/itemProps2.xml><?xml version="1.0" encoding="utf-8"?>
+<ds:datastoreItem xmlns:ds="http://schemas.openxmlformats.org/officeDocument/2006/customXml" ds:itemID="{393FEEA6-D434-4B28-B035-556EB66551F6}">
+  <ds:schemaRefs>
+    <ds:schemaRef ds:uri="http://schemas.openxmlformats.org/officeDocument/2006/bibliography"/>
+  </ds:schemaRefs>
+</ds:datastoreItem>
+</file>
+
+<file path=customXml/itemProps3.xml><?xml version="1.0" encoding="utf-8"?>
+<ds:datastoreItem xmlns:ds="http://schemas.openxmlformats.org/officeDocument/2006/customXml" ds:itemID="{CB5774A1-796C-4D34-A9F1-AF48B60CEA6C}">
+  <ds:schemaRefs>
+    <ds:schemaRef ds:uri="http://schemas.microsoft.com/office/2006/metadata/properties"/>
+    <ds:schemaRef ds:uri="http://schemas.microsoft.com/office/infopath/2007/PartnerControls"/>
+  </ds:schemaRefs>
+</ds:datastoreItem>
+</file>
+
 <file path=customXml/itemProps4.xml><?xml version="1.0" encoding="utf-8"?>
 <ds:datastoreItem xmlns:ds="http://schemas.openxmlformats.org/officeDocument/2006/customXml" ds:itemID="{1EAFE88E-C664-4910-9D3E-159EF4530FAE}">
   <ds:schemaRefs>

</xml_diff>